<commit_message>
Create dot map. Import tailwind
</commit_message>
<xml_diff>
--- a/Proposal 2.docx
+++ b/Proposal 2.docx
@@ -781,20 +781,6 @@
     </w:p>
     <w:p>
       <w:pPr>
-        <w:pStyle w:val="Heading1"/>
-      </w:pPr>
-    </w:p>
-    <w:p>
-      <w:pPr>
-        <w:pStyle w:val="Heading1"/>
-      </w:pPr>
-      <w:r>
-        <w:t>Reader-driven stage where they can freely explore the data (interactivity, filtering, navigation, highlighting)</w:t>
-      </w:r>
-    </w:p>
-    <w:p/>
-    <w:p>
-      <w:pPr>
         <w:pStyle w:val="ListParagraph"/>
         <w:numPr>
           <w:ilvl w:val="0"/>
@@ -899,13 +885,16 @@
           <w:ilvl w:val="1"/>
           <w:numId w:val="1"/>
         </w:numPr>
-      </w:pPr>
-      <w:r>
+        <w:rPr>
+          <w:strike/>
+        </w:rPr>
+      </w:pPr>
+      <w:r>
+        <w:rPr>
+          <w:strike/>
+        </w:rPr>
         <w:t>Pair with proportional symbol map of houses based on number of rooms, no. of bathrooms, land-size (binned)</w:t>
       </w:r>
-      <w:r>
-        <w:tab/>
-      </w:r>
     </w:p>
     <w:p>
       <w:pPr>
@@ -930,20 +919,353 @@
     </w:p>
     <w:p>
       <w:pPr>
+        <w:pStyle w:val="Heading1"/>
+      </w:pPr>
+      <w:r>
+        <w:t>Reader-driven stage where they can freely explore the data (interactivity, filtering, navigation, highlighting)</w:t>
+      </w:r>
+    </w:p>
+    <w:p>
+      <w:pPr>
         <w:pStyle w:val="ListParagraph"/>
         <w:numPr>
           <w:ilvl w:val="0"/>
           <w:numId w:val="1"/>
         </w:numPr>
-      </w:pPr>
-      <w:r>
-        <w:rPr>
-          <w:b/>
-          <w:bCs/>
+        <w:rPr>
+          <w:b/>
+          <w:bCs/>
+        </w:rPr>
+      </w:pPr>
+      <w:r>
+        <w:rPr>
+          <w:b/>
+          <w:bCs/>
+        </w:rPr>
+        <w:t>Play</w:t>
+      </w:r>
+      <w:r>
+        <w:rPr>
+          <w:b/>
+          <w:bCs/>
+        </w:rPr>
+        <w:t>ing</w:t>
+      </w:r>
+      <w:r>
+        <w:rPr>
+          <w:b/>
+          <w:bCs/>
+        </w:rPr>
+        <w:t xml:space="preserve"> the Agent:</w:t>
+      </w:r>
+      <w:r>
+        <w:t xml:space="preserve"> Interactive dot map that prompts the user to find properties based on a given criteria </w:t>
+      </w:r>
+      <w:r>
+        <w:t>with filtering/searching/highlighting</w:t>
+      </w:r>
+    </w:p>
+    <w:p>
+      <w:pPr>
+        <w:pStyle w:val="ListParagraph"/>
+        <w:numPr>
+          <w:ilvl w:val="1"/>
+          <w:numId w:val="1"/>
+        </w:numPr>
+        <w:rPr>
+          <w:b/>
+          <w:bCs/>
+        </w:rPr>
+      </w:pPr>
+      <w:r>
+        <w:rPr>
+          <w:b/>
+          <w:bCs/>
+        </w:rPr>
+        <w:t>Suburb:</w:t>
+      </w:r>
+      <w:r>
+        <w:t xml:space="preserve"> String -&gt; Search bar</w:t>
+      </w:r>
+    </w:p>
+    <w:p>
+      <w:pPr>
+        <w:pStyle w:val="ListParagraph"/>
+        <w:numPr>
+          <w:ilvl w:val="1"/>
+          <w:numId w:val="1"/>
+        </w:numPr>
+        <w:rPr>
+          <w:b/>
+          <w:bCs/>
+        </w:rPr>
+      </w:pPr>
+      <w:r>
+        <w:rPr>
+          <w:b/>
+          <w:bCs/>
+        </w:rPr>
+        <w:t xml:space="preserve">Address: </w:t>
+      </w:r>
+      <w:r>
+        <w:t>String -&gt; Search bar</w:t>
+      </w:r>
+    </w:p>
+    <w:p>
+      <w:pPr>
+        <w:pStyle w:val="ListParagraph"/>
+        <w:numPr>
+          <w:ilvl w:val="1"/>
+          <w:numId w:val="1"/>
+        </w:numPr>
+        <w:rPr>
+          <w:b/>
+          <w:bCs/>
+        </w:rPr>
+      </w:pPr>
+      <w:r>
+        <w:rPr>
+          <w:b/>
+          <w:bCs/>
+        </w:rPr>
+        <w:t xml:space="preserve">Rooms: </w:t>
+      </w:r>
+      <w:r>
+        <w:t>int -&gt;</w:t>
+      </w:r>
+      <w:r>
+        <w:t xml:space="preserve"> minimum number of rooms -&gt; Range</w:t>
+      </w:r>
+    </w:p>
+    <w:p>
+      <w:pPr>
+        <w:pStyle w:val="ListParagraph"/>
+        <w:numPr>
+          <w:ilvl w:val="1"/>
+          <w:numId w:val="1"/>
+        </w:numPr>
+        <w:rPr>
+          <w:b/>
+          <w:bCs/>
+        </w:rPr>
+      </w:pPr>
+      <w:r>
+        <w:rPr>
+          <w:b/>
+          <w:bCs/>
+        </w:rPr>
+        <w:t>Type:</w:t>
+      </w:r>
+      <w:r>
+        <w:rPr>
+          <w:b/>
+          <w:bCs/>
+        </w:rPr>
+        <w:t xml:space="preserve"> </w:t>
+      </w:r>
+      <w:r>
+        <w:t>String -&gt; 3 choices so radio selection</w:t>
+      </w:r>
+    </w:p>
+    <w:p>
+      <w:pPr>
+        <w:pStyle w:val="ListParagraph"/>
+        <w:numPr>
+          <w:ilvl w:val="1"/>
+          <w:numId w:val="1"/>
+        </w:numPr>
+        <w:rPr>
+          <w:b/>
+          <w:bCs/>
+        </w:rPr>
+      </w:pPr>
+      <w:r>
+        <w:rPr>
+          <w:b/>
+          <w:bCs/>
+        </w:rPr>
+        <w:t>Price:</w:t>
+      </w:r>
+      <w:r>
+        <w:rPr>
+          <w:b/>
+          <w:bCs/>
+        </w:rPr>
+        <w:t xml:space="preserve"> </w:t>
+      </w:r>
+      <w:r>
+        <w:t>float -&gt; Min price -&gt; Range slider</w:t>
+      </w:r>
+    </w:p>
+    <w:p>
+      <w:pPr>
+        <w:pStyle w:val="ListParagraph"/>
+        <w:numPr>
+          <w:ilvl w:val="1"/>
+          <w:numId w:val="1"/>
+        </w:numPr>
+        <w:rPr>
+          <w:b/>
+          <w:bCs/>
+        </w:rPr>
+      </w:pPr>
+      <w:r>
+        <w:rPr>
+          <w:b/>
+          <w:bCs/>
+        </w:rPr>
+        <w:t>Distance</w:t>
+      </w:r>
+      <w:r>
+        <w:rPr>
+          <w:b/>
+          <w:bCs/>
+        </w:rPr>
+        <w:t xml:space="preserve"> from CBD: </w:t>
+      </w:r>
+      <w:r>
+        <w:t xml:space="preserve">float -&gt; </w:t>
+      </w:r>
+      <w:r>
+        <w:t>max distance from CBD -&gt; range slider</w:t>
+      </w:r>
+    </w:p>
+    <w:p>
+      <w:pPr>
+        <w:pStyle w:val="ListParagraph"/>
+        <w:numPr>
+          <w:ilvl w:val="1"/>
+          <w:numId w:val="1"/>
+        </w:numPr>
+        <w:rPr>
+          <w:b/>
+          <w:bCs/>
+        </w:rPr>
+      </w:pPr>
+      <w:r>
+        <w:rPr>
+          <w:b/>
+          <w:bCs/>
+        </w:rPr>
+        <w:t>Bathroom</w:t>
+      </w:r>
+      <w:r>
+        <w:rPr>
+          <w:b/>
+          <w:bCs/>
+        </w:rPr>
+        <w:t xml:space="preserve">: </w:t>
+      </w:r>
+      <w:r>
+        <w:t>int -&gt; min number of bathrooms -&gt; Range</w:t>
+      </w:r>
+    </w:p>
+    <w:p>
+      <w:pPr>
+        <w:pStyle w:val="ListParagraph"/>
+        <w:numPr>
+          <w:ilvl w:val="1"/>
+          <w:numId w:val="1"/>
+        </w:numPr>
+        <w:rPr>
+          <w:b/>
+          <w:bCs/>
+        </w:rPr>
+      </w:pPr>
+      <w:r>
+        <w:rPr>
+          <w:b/>
+          <w:bCs/>
+        </w:rPr>
+        <w:t>Car:</w:t>
+      </w:r>
+      <w:r>
+        <w:rPr>
+          <w:b/>
+          <w:bCs/>
+        </w:rPr>
+        <w:t xml:space="preserve"> </w:t>
+      </w:r>
+      <w:r>
+        <w:t xml:space="preserve">int -&gt; min number of </w:t>
+      </w:r>
+      <w:r>
+        <w:t>car spots</w:t>
+      </w:r>
+      <w:r>
+        <w:t xml:space="preserve"> -&gt; Range</w:t>
+      </w:r>
+    </w:p>
+    <w:p>
+      <w:pPr>
+        <w:pStyle w:val="ListParagraph"/>
+        <w:numPr>
+          <w:ilvl w:val="1"/>
+          <w:numId w:val="1"/>
+        </w:numPr>
+        <w:rPr>
+          <w:b/>
+          <w:bCs/>
+        </w:rPr>
+      </w:pPr>
+      <w:proofErr w:type="spellStart"/>
+      <w:r>
+        <w:rPr>
+          <w:b/>
+          <w:bCs/>
+        </w:rPr>
+        <w:t>Landsize</w:t>
+      </w:r>
+      <w:proofErr w:type="spellEnd"/>
+      <w:r>
+        <w:rPr>
+          <w:b/>
+          <w:bCs/>
+        </w:rPr>
+        <w:t>:</w:t>
+      </w:r>
+      <w:r>
+        <w:rPr>
+          <w:b/>
+          <w:bCs/>
+        </w:rPr>
+        <w:t xml:space="preserve"> </w:t>
+      </w:r>
+      <w:r>
+        <w:t xml:space="preserve">float -&gt; minimum </w:t>
+      </w:r>
+      <w:proofErr w:type="spellStart"/>
+      <w:r>
+        <w:t>landsize</w:t>
+      </w:r>
+      <w:proofErr w:type="spellEnd"/>
+      <w:r>
+        <w:t xml:space="preserve"> -&gt; Range</w:t>
+      </w:r>
+    </w:p>
+    <w:p>
+      <w:pPr>
+        <w:pStyle w:val="ListParagraph"/>
+        <w:numPr>
+          <w:ilvl w:val="0"/>
+          <w:numId w:val="1"/>
+        </w:numPr>
+        <w:rPr>
+          <w:strike/>
+        </w:rPr>
+      </w:pPr>
+      <w:r>
+        <w:rPr>
+          <w:b/>
+          <w:bCs/>
+          <w:strike/>
         </w:rPr>
         <w:t>Packed to the Rafters:</w:t>
       </w:r>
       <w:r>
+        <w:rPr>
+          <w:strike/>
+        </w:rPr>
         <w:t xml:space="preserve"> How do suburbs vary in terms of number of properties (normalised per suburb area)?</w:t>
       </w:r>
     </w:p>
@@ -954,8 +1276,14 @@
           <w:ilvl w:val="1"/>
           <w:numId w:val="1"/>
         </w:numPr>
-      </w:pPr>
-      <w:r>
+        <w:rPr>
+          <w:strike/>
+        </w:rPr>
+      </w:pPr>
+      <w:r>
+        <w:rPr>
+          <w:strike/>
+        </w:rPr>
         <w:t>Choropleth map of different suburbs, coloured by property density</w:t>
       </w:r>
     </w:p>
@@ -967,11 +1295,13 @@
           <w:numId w:val="1"/>
         </w:numPr>
         <w:rPr>
+          <w:strike/>
           <w:color w:val="FF0000"/>
         </w:rPr>
       </w:pPr>
       <w:r>
         <w:rPr>
+          <w:strike/>
           <w:color w:val="FF0000"/>
         </w:rPr>
         <w:t>Not sure if technically possible</w:t>
@@ -984,8 +1314,14 @@
           <w:ilvl w:val="1"/>
           <w:numId w:val="1"/>
         </w:numPr>
-      </w:pPr>
-      <w:r>
+        <w:rPr>
+          <w:strike/>
+        </w:rPr>
+      </w:pPr>
+      <w:r>
+        <w:rPr>
+          <w:strike/>
+        </w:rPr>
         <w:t>Theme: suburb comparison, ‘hot properties’</w:t>
       </w:r>
     </w:p>
@@ -1018,11 +1354,7 @@
     </w:p>
     <w:p>
       <w:r>
-        <w:t>[2]: https://www.google.com/url?sa=t&amp;rct=j&amp;q=&amp;esrc=s&amp;source=web&amp;cd=&amp;cad=rja&amp;uact=8&amp;ve</w:t>
-      </w:r>
-      <w:r>
-        <w:lastRenderedPageBreak/>
-        <w:t>d=2ahUKEwjh6pWr6v_yAhV2zTgGHeFlBe8QFnoECAYQAQ&amp;url=http%3A%2F%2Fvis.stanford.edu%2Ffiles%2F2010-Narrative-InfoVis.pdf&amp;usg=AOvVaw3XP_bZ6BSc0qJdptuIjS5P</w:t>
+        <w:t>[2]: https://www.google.com/url?sa=t&amp;rct=j&amp;q=&amp;esrc=s&amp;source=web&amp;cd=&amp;cad=rja&amp;uact=8&amp;ved=2ahUKEwjh6pWr6v_yAhV2zTgGHeFlBe8QFnoECAYQAQ&amp;url=http%3A%2F%2Fvis.stanford.edu%2Ffiles%2F2010-Narrative-InfoVis.pdf&amp;usg=AOvVaw3XP_bZ6BSc0qJdptuIjS5P</w:t>
       </w:r>
     </w:p>
     <w:p/>

</xml_diff>

<commit_message>
Add debounce delay, add font faces
</commit_message>
<xml_diff>
--- a/Proposal 2.docx
+++ b/Proposal 2.docx
@@ -327,7 +327,6 @@
           <w:b/>
           <w:bCs/>
         </w:rPr>
-        <w:lastRenderedPageBreak/>
         <w:t>Going once… going twice…</w:t>
       </w:r>
       <w:r>
@@ -362,6 +361,7 @@
         </w:numPr>
       </w:pPr>
       <w:r>
+        <w:lastRenderedPageBreak/>
         <w:t xml:space="preserve">Selling frequency = </w:t>
       </w:r>
       <w:proofErr w:type="gramStart"/>
@@ -885,24 +885,6 @@
           <w:ilvl w:val="1"/>
           <w:numId w:val="1"/>
         </w:numPr>
-        <w:rPr>
-          <w:strike/>
-        </w:rPr>
-      </w:pPr>
-      <w:r>
-        <w:rPr>
-          <w:strike/>
-        </w:rPr>
-        <w:t>Pair with proportional symbol map of houses based on number of rooms, no. of bathrooms, land-size (binned)</w:t>
-      </w:r>
-    </w:p>
-    <w:p>
-      <w:pPr>
-        <w:pStyle w:val="ListParagraph"/>
-        <w:numPr>
-          <w:ilvl w:val="1"/>
-          <w:numId w:val="1"/>
-        </w:numPr>
       </w:pPr>
       <w:r>
         <w:t>Include</w:t>
@@ -964,115 +946,37 @@
     </w:p>
     <w:p>
       <w:pPr>
-        <w:pStyle w:val="ListParagraph"/>
-        <w:numPr>
-          <w:ilvl w:val="0"/>
-          <w:numId w:val="1"/>
-        </w:numPr>
-        <w:rPr>
-          <w:strike/>
-        </w:rPr>
-      </w:pPr>
-      <w:r>
+        <w:pStyle w:val="Heading1"/>
+      </w:pPr>
+    </w:p>
+    <w:p>
+      <w:pPr>
         <w:rPr>
           <w:b/>
           <w:bCs/>
-          <w:strike/>
-        </w:rPr>
-        <w:t>Packed to the Rafters:</w:t>
-      </w:r>
-      <w:r>
-        <w:rPr>
-          <w:strike/>
-        </w:rPr>
-        <w:t xml:space="preserve"> How do suburbs vary in terms of number of properties (normalised per suburb area)?</w:t>
-      </w:r>
-    </w:p>
-    <w:p>
-      <w:pPr>
-        <w:pStyle w:val="ListParagraph"/>
-        <w:numPr>
-          <w:ilvl w:val="1"/>
-          <w:numId w:val="1"/>
-        </w:numPr>
-        <w:rPr>
-          <w:strike/>
-        </w:rPr>
-      </w:pPr>
-      <w:r>
-        <w:rPr>
-          <w:strike/>
-        </w:rPr>
-        <w:t>Choropleth map of different suburbs, coloured by property density</w:t>
-      </w:r>
-    </w:p>
-    <w:p>
-      <w:pPr>
-        <w:pStyle w:val="ListParagraph"/>
-        <w:numPr>
-          <w:ilvl w:val="1"/>
-          <w:numId w:val="1"/>
-        </w:numPr>
-        <w:rPr>
-          <w:strike/>
-          <w:color w:val="FF0000"/>
-        </w:rPr>
-      </w:pPr>
-      <w:r>
-        <w:rPr>
-          <w:strike/>
-          <w:color w:val="FF0000"/>
-        </w:rPr>
-        <w:t>Not sure if technically possible</w:t>
-      </w:r>
-    </w:p>
-    <w:p>
-      <w:pPr>
-        <w:pStyle w:val="ListParagraph"/>
-        <w:numPr>
-          <w:ilvl w:val="1"/>
-          <w:numId w:val="1"/>
-        </w:numPr>
-        <w:rPr>
-          <w:strike/>
-        </w:rPr>
-      </w:pPr>
-      <w:r>
-        <w:rPr>
-          <w:strike/>
-        </w:rPr>
-        <w:t>Theme: suburb comparison, ‘hot properties’</w:t>
-      </w:r>
-    </w:p>
-    <w:p/>
-    <w:p>
-      <w:pPr>
-        <w:pBdr>
-          <w:bottom w:val="single" w:sz="6" w:space="1" w:color="auto"/>
-        </w:pBdr>
-      </w:pPr>
-      <w:r>
+          <w:sz w:val="28"/>
+          <w:szCs w:val="28"/>
+        </w:rPr>
+      </w:pPr>
+      <w:r>
+        <w:br w:type="page"/>
+      </w:r>
+    </w:p>
+    <w:p>
+      <w:pPr>
+        <w:pStyle w:val="Heading1"/>
+      </w:pPr>
+      <w:r>
+        <w:lastRenderedPageBreak/>
         <w:t>Typography</w:t>
       </w:r>
     </w:p>
     <w:p>
       <w:r>
-        <w:t>Header: Arial 36</w:t>
-      </w:r>
-    </w:p>
-    <w:p>
-      <w:r>
-        <w:t>Viz title: Arial 11</w:t>
-      </w:r>
-    </w:p>
-    <w:p>
-      <w:r>
-        <w:t>Viz subtitle: Arial 9</w:t>
-      </w:r>
-    </w:p>
-    <w:p>
-      <w:r>
-        <w:t>Axes: Arial 9</w:t>
+        <w:t xml:space="preserve">Header: </w:t>
+      </w:r>
+      <w:r>
+        <w:t>Museo Sans 700</w:t>
       </w:r>
     </w:p>
     <w:p>
@@ -1082,17 +986,26 @@
       </w:r>
       <w:proofErr w:type="spellEnd"/>
       <w:r>
-        <w:t>: Arial 20</w:t>
-      </w:r>
-    </w:p>
-    <w:p>
-      <w:r>
-        <w:t>Text: Arial 12</w:t>
-      </w:r>
-    </w:p>
-    <w:p>
-      <w:r>
-        <w:t>Tooltips: Arial 12</w:t>
+        <w:t xml:space="preserve">: </w:t>
+      </w:r>
+      <w:r>
+        <w:t>Museo Sans 500</w:t>
+      </w:r>
+    </w:p>
+    <w:p>
+      <w:r>
+        <w:t xml:space="preserve">Text: </w:t>
+      </w:r>
+      <w:r>
+        <w:t>Museo Sans 300</w:t>
+      </w:r>
+    </w:p>
+    <w:p>
+      <w:r>
+        <w:t xml:space="preserve">Tooltips: </w:t>
+      </w:r>
+      <w:r>
+        <w:t>Museo Sans 300</w:t>
       </w:r>
     </w:p>
     <w:p/>
@@ -1100,9 +1013,7 @@
     <w:p/>
     <w:p>
       <w:pPr>
-        <w:pBdr>
-          <w:bottom w:val="single" w:sz="6" w:space="1" w:color="auto"/>
-        </w:pBdr>
+        <w:pStyle w:val="Heading1"/>
       </w:pPr>
       <w:r>
         <w:t>Colouring</w:t>
@@ -1110,45 +1021,16 @@
     </w:p>
     <w:p>
       <w:r>
-        <w:t xml:space="preserve">Main blue: </w:t>
-      </w:r>
-      <w:hyperlink r:id="rId14" w:tooltip="#0055cc color" w:history="1">
-        <w:r>
-          <w:rPr>
-            <w:rStyle w:val="Hyperlink"/>
-          </w:rPr>
-          <w:t>#0055cc</w:t>
-        </w:r>
-      </w:hyperlink>
-    </w:p>
-    <w:p>
-      <w:r>
-        <w:t xml:space="preserve">Figure text colour: </w:t>
-      </w:r>
-      <w:r>
-        <w:t>#353535</w:t>
-      </w:r>
-      <w:r>
-        <w:t xml:space="preserve"> (</w:t>
-      </w:r>
-      <w:proofErr w:type="spellStart"/>
-      <w:r>
-        <w:t>subheader</w:t>
-      </w:r>
-      <w:proofErr w:type="spellEnd"/>
-      <w:r>
-        <w:t>,</w:t>
-      </w:r>
-    </w:p>
-    <w:p>
-      <w:r>
-        <w:t xml:space="preserve">Ground text colour: </w:t>
-      </w:r>
-      <w:r>
-        <w:t>#505050</w:t>
-      </w:r>
-      <w:r>
-        <w:t xml:space="preserve"> (viz title, </w:t>
+        <w:t xml:space="preserve">Main </w:t>
+      </w:r>
+      <w:r>
+        <w:t>red</w:t>
+      </w:r>
+      <w:r>
+        <w:t xml:space="preserve">: </w:t>
+      </w:r>
+      <w:r>
+        <w:t>#e21e2d</w:t>
       </w:r>
     </w:p>
     <w:p>
@@ -1163,34 +1045,13 @@
       <w:r>
         <w:t>#ffffff</w:t>
       </w:r>
-      <w:r>
-        <w:t xml:space="preserve"> (header, </w:t>
-      </w:r>
-    </w:p>
-    <w:p>
-      <w:r>
-        <w:t>Bitcoin: #f2a900</w:t>
-      </w:r>
-    </w:p>
-    <w:p>
-      <w:r>
-        <w:t>Ethereum: #3c3c3d</w:t>
-      </w:r>
-    </w:p>
-    <w:p>
-      <w:pPr>
-        <w:ind w:left="720" w:hanging="720"/>
-      </w:pPr>
-      <w:r>
-        <w:t>Ripple XRP: #006097</w:t>
-      </w:r>
-    </w:p>
-    <w:p>
-      <w:pPr>
-        <w:ind w:left="720" w:hanging="720"/>
-      </w:pPr>
-      <w:r>
-        <w:t>Litecoin LTC: #d3d3d3</w:t>
+    </w:p>
+    <w:p>
+      <w:r>
+        <w:t xml:space="preserve">Grey background: </w:t>
+      </w:r>
+      <w:r>
+        <w:t>#f7f8f9</w:t>
       </w:r>
     </w:p>
     <w:p/>
@@ -1222,15 +1083,7 @@
     </w:p>
     <w:p>
       <w:r>
-        <w:t>[2]: https://www.google.com/url?sa=t&amp;rct=j&amp;q=&amp;esrc=s&amp;source=web&amp;cd=&amp;cad=rja&amp;uact=8&amp;ved=2ahUKEwjh6pWr6v_yAhV2zTgGHeFlBe8QFnoECAYQAQ&amp;url=http%3A%2F%2Fvis.stanford</w:t>
-      </w:r>
-      <w:proofErr w:type="gramStart"/>
-      <w:r>
-        <w:t>.edu%2Ffiles%2F2010-Narrative-InfoVis.pdf</w:t>
-      </w:r>
-      <w:proofErr w:type="gramEnd"/>
-      <w:r>
-        <w:t>&amp;usg=AOvVaw3XP_bZ6BSc0qJdptuIjS5P</w:t>
+        <w:t>[2]: https://www.google.com/url?sa=t&amp;rct=j&amp;q=&amp;esrc=s&amp;source=web&amp;cd=&amp;cad=rja&amp;uact=8&amp;ved=2ahUKEwjh6pWr6v_yAhV2zTgGHeFlBe8QFnoECAYQAQ&amp;url=http%3A%2F%2Fvis.stanford.edu%2Ffiles%2F2010-Narrative-InfoVis.pdf&amp;usg=AOvVaw3XP_bZ6BSc0qJdptuIjS5P</w:t>
       </w:r>
     </w:p>
     <w:p/>

</xml_diff>

<commit_message>
Add favicon, add colouring changes
</commit_message>
<xml_diff>
--- a/Proposal 2.docx
+++ b/Proposal 2.docx
@@ -88,15 +88,7 @@
     </w:p>
     <w:p>
       <w:r>
-        <w:t>Users may find this interesting as it shows the state of the housing market from a wider lens than if they were to conduct research on the market manually (</w:t>
-      </w:r>
-      <w:proofErr w:type="gramStart"/>
-      <w:r>
-        <w:t>e.g.</w:t>
-      </w:r>
-      <w:proofErr w:type="gramEnd"/>
-      <w:r>
-        <w:t xml:space="preserve"> browsing through Domain.com.au for house prices). </w:t>
+        <w:t xml:space="preserve">Users may find this interesting as it shows the state of the housing market from a wider lens than if they were to conduct research on the market manually (e.g. browsing through Domain.com.au for house prices). </w:t>
       </w:r>
     </w:p>
     <w:p/>
@@ -177,23 +169,7 @@
           <w:b/>
           <w:bCs/>
         </w:rPr>
-        <w:t xml:space="preserve">New Kids </w:t>
-      </w:r>
-      <w:proofErr w:type="gramStart"/>
-      <w:r>
-        <w:rPr>
-          <w:b/>
-          <w:bCs/>
-        </w:rPr>
-        <w:t>On</w:t>
-      </w:r>
-      <w:proofErr w:type="gramEnd"/>
-      <w:r>
-        <w:rPr>
-          <w:b/>
-          <w:bCs/>
-        </w:rPr>
-        <w:t xml:space="preserve"> The Block:</w:t>
+        <w:t>New Kids On The Block:</w:t>
       </w:r>
       <w:r>
         <w:t xml:space="preserve"> Which suburbs were considered popular and how it did it change from 2016 to 2018?</w:t>
@@ -333,19 +309,11 @@
         <w:t>: Does selling frequency change month to month? Are there any seasonal trends here? (</w:t>
       </w:r>
       <w:hyperlink r:id="rId8" w:history="1">
-        <w:proofErr w:type="gramStart"/>
         <w:r>
           <w:rPr>
             <w:rStyle w:val="Hyperlink"/>
           </w:rPr>
-          <w:t>e.g.</w:t>
-        </w:r>
-        <w:proofErr w:type="gramEnd"/>
-        <w:r>
-          <w:rPr>
-            <w:rStyle w:val="Hyperlink"/>
-          </w:rPr>
-          <w:t xml:space="preserve"> less moving in holiday season</w:t>
+          <w:t>e.g. less moving in holiday season</w:t>
         </w:r>
       </w:hyperlink>
       <w:r>
@@ -362,35 +330,19 @@
       </w:pPr>
       <w:r>
         <w:lastRenderedPageBreak/>
-        <w:t xml:space="preserve">Selling frequency = </w:t>
-      </w:r>
-      <w:proofErr w:type="gramStart"/>
-      <w:r>
-        <w:t>amount</w:t>
-      </w:r>
-      <w:proofErr w:type="gramEnd"/>
-      <w:r>
-        <w:t xml:space="preserve"> of properties sold within a given month</w:t>
-      </w:r>
-    </w:p>
-    <w:p>
-      <w:pPr>
-        <w:pStyle w:val="ListParagraph"/>
-        <w:numPr>
-          <w:ilvl w:val="1"/>
-          <w:numId w:val="1"/>
-        </w:numPr>
-      </w:pPr>
-      <w:r>
-        <w:t xml:space="preserve">Can either be multiple line chart overlaying 3 years OR single line chart varying </w:t>
-      </w:r>
-      <w:proofErr w:type="gramStart"/>
-      <w:r>
-        <w:t>year</w:t>
-      </w:r>
-      <w:proofErr w:type="gramEnd"/>
-      <w:r>
-        <w:t xml:space="preserve"> by year</w:t>
+        <w:t>Selling frequency = amount of properties sold within a given month</w:t>
+      </w:r>
+    </w:p>
+    <w:p>
+      <w:pPr>
+        <w:pStyle w:val="ListParagraph"/>
+        <w:numPr>
+          <w:ilvl w:val="1"/>
+          <w:numId w:val="1"/>
+        </w:numPr>
+      </w:pPr>
+      <w:r>
+        <w:t>Can either be multiple line chart overlaying 3 years OR single line chart varying year by year</w:t>
       </w:r>
     </w:p>
     <w:p>
@@ -510,7 +462,6 @@
           <w:numId w:val="1"/>
         </w:numPr>
       </w:pPr>
-      <w:proofErr w:type="gramStart"/>
       <w:r>
         <w:rPr>
           <w:b/>
@@ -518,7 +469,6 @@
         </w:rPr>
         <w:t>SOLD!:</w:t>
       </w:r>
-      <w:proofErr w:type="gramEnd"/>
       <w:r>
         <w:t xml:space="preserve"> </w:t>
       </w:r>
@@ -980,13 +930,8 @@
       </w:r>
     </w:p>
     <w:p>
-      <w:proofErr w:type="spellStart"/>
-      <w:r>
-        <w:t>Subheader</w:t>
-      </w:r>
-      <w:proofErr w:type="spellEnd"/>
-      <w:r>
-        <w:t xml:space="preserve">: </w:t>
+      <w:r>
+        <w:t xml:space="preserve">Subheader: </w:t>
       </w:r>
       <w:r>
         <w:t>Museo Sans 500</w:t>
@@ -1052,6 +997,14 @@
       </w:r>
       <w:r>
         <w:t>#f7f8f9</w:t>
+      </w:r>
+    </w:p>
+    <w:p>
+      <w:r>
+        <w:t xml:space="preserve">Font for grey background: </w:t>
+      </w:r>
+      <w:r>
+        <w:t>#353535</w:t>
       </w:r>
     </w:p>
     <w:p/>

</xml_diff>

<commit_message>
Create triple donut chart
</commit_message>
<xml_diff>
--- a/Proposal 2.docx
+++ b/Proposal 2.docx
@@ -1269,7 +1269,10 @@
         <w:jc w:val="center"/>
       </w:pPr>
       <w:r>
-        <w:t xml:space="preserve">Property transactions come in different (house) shapes and sizes. </w:t>
+        <w:t xml:space="preserve">Property transactions come in different shapes and sizes. </w:t>
+      </w:r>
+      <w:r>
+        <w:t>Find out how selling varies across different factors.</w:t>
       </w:r>
     </w:p>
     <w:p>

</xml_diff>